<commit_message>
Adaptado tras encuesta Fintech
</commit_message>
<xml_diff>
--- a/template/Evaluacion_Alumno_Template.docx
+++ b/template/Evaluacion_Alumno_Template.docx
@@ -157,7 +157,7 @@
                                     </pic:cNvPicPr>
                                   </pic:nvPicPr>
                                   <pic:blipFill>
-                                    <a:blip r:embed="rId7">
+                                    <a:blip r:embed="rId8">
                                       <a:extLst>
                                         <a:ext uri="{28A0092B-C50C-407E-A947-70E740481C1C}">
                                           <a14:useLocalDpi xmlns:a14="http://schemas.microsoft.com/office/drawing/2010/main" val="0"/>
@@ -417,6 +417,7 @@
                                     <w:szCs w:val="36"/>
                                   </w:rPr>
                                 </w:pPr>
+                                <w:proofErr w:type="spellStart"/>
                                 <w:r>
                                   <w:rPr>
                                     <w:b/>
@@ -424,7 +425,17 @@
                                     <w:sz w:val="36"/>
                                     <w:szCs w:val="36"/>
                                   </w:rPr>
-                                  <w:t xml:space="preserve">Seminario </w:t>
+                                  <w:t>Seminar</w:t>
+                                </w:r>
+                                <w:proofErr w:type="spellEnd"/>
+                                <w:r>
+                                  <w:rPr>
+                                    <w:b/>
+                                    <w:bCs/>
+                                    <w:sz w:val="36"/>
+                                    <w:szCs w:val="36"/>
+                                  </w:rPr>
+                                  <w:t xml:space="preserve"> </w:t>
                                 </w:r>
                                 <w:r>
                                   <w:rPr>
@@ -435,6 +446,7 @@
                                   </w:rPr>
                                   <w:t>{{</w:t>
                                 </w:r>
+                                <w:proofErr w:type="spellStart"/>
                                 <w:r>
                                   <w:rPr>
                                     <w:b/>
@@ -444,6 +456,7 @@
                                   </w:rPr>
                                   <w:t>titulo_sesion</w:t>
                                 </w:r>
+                                <w:proofErr w:type="spellEnd"/>
                                 <w:r>
                                   <w:rPr>
                                     <w:b/>
@@ -472,13 +485,46 @@
                                     <w:szCs w:val="28"/>
                                   </w:rPr>
                                 </w:pPr>
+                                <w:proofErr w:type="spellStart"/>
                                 <w:r>
                                   <w:rPr>
                                     <w:sz w:val="28"/>
                                     <w:szCs w:val="28"/>
                                   </w:rPr>
-                                  <w:t>Evaluación alumno {{</w:t>
+                                  <w:t>Student</w:t>
                                 </w:r>
+                                <w:proofErr w:type="spellEnd"/>
+                                <w:r>
+                                  <w:rPr>
+                                    <w:sz w:val="28"/>
+                                    <w:szCs w:val="28"/>
+                                  </w:rPr>
+                                  <w:t xml:space="preserve"> </w:t>
+                                </w:r>
+                                <w:proofErr w:type="spellStart"/>
+                                <w:r>
+                                  <w:rPr>
+                                    <w:sz w:val="28"/>
+                                    <w:szCs w:val="28"/>
+                                  </w:rPr>
+                                  <w:t>assessment</w:t>
+                                </w:r>
+                                <w:proofErr w:type="spellEnd"/>
+                                <w:r>
+                                  <w:rPr>
+                                    <w:sz w:val="28"/>
+                                    <w:szCs w:val="28"/>
+                                  </w:rPr>
+                                  <w:t xml:space="preserve"> </w:t>
+                                </w:r>
+                                <w:r>
+                                  <w:rPr>
+                                    <w:sz w:val="28"/>
+                                    <w:szCs w:val="28"/>
+                                  </w:rPr>
+                                  <w:t>{{</w:t>
+                                </w:r>
+                                <w:proofErr w:type="spellStart"/>
                                 <w:r>
                                   <w:rPr>
                                     <w:sz w:val="28"/>
@@ -486,6 +532,7 @@
                                   </w:rPr>
                                   <w:t>nombre_alumno</w:t>
                                 </w:r>
+                                <w:proofErr w:type="spellEnd"/>
                                 <w:r>
                                   <w:rPr>
                                     <w:sz w:val="28"/>
@@ -526,6 +573,7 @@
                               <w:szCs w:val="36"/>
                             </w:rPr>
                           </w:pPr>
+                          <w:proofErr w:type="spellStart"/>
                           <w:r>
                             <w:rPr>
                               <w:b/>
@@ -533,7 +581,17 @@
                               <w:sz w:val="36"/>
                               <w:szCs w:val="36"/>
                             </w:rPr>
-                            <w:t xml:space="preserve">Seminario </w:t>
+                            <w:t>Seminar</w:t>
+                          </w:r>
+                          <w:proofErr w:type="spellEnd"/>
+                          <w:r>
+                            <w:rPr>
+                              <w:b/>
+                              <w:bCs/>
+                              <w:sz w:val="36"/>
+                              <w:szCs w:val="36"/>
+                            </w:rPr>
+                            <w:t xml:space="preserve"> </w:t>
                           </w:r>
                           <w:r>
                             <w:rPr>
@@ -544,6 +602,7 @@
                             </w:rPr>
                             <w:t>{{</w:t>
                           </w:r>
+                          <w:proofErr w:type="spellStart"/>
                           <w:r>
                             <w:rPr>
                               <w:b/>
@@ -553,6 +612,7 @@
                             </w:rPr>
                             <w:t>titulo_sesion</w:t>
                           </w:r>
+                          <w:proofErr w:type="spellEnd"/>
                           <w:r>
                             <w:rPr>
                               <w:b/>
@@ -581,13 +641,46 @@
                               <w:szCs w:val="28"/>
                             </w:rPr>
                           </w:pPr>
+                          <w:proofErr w:type="spellStart"/>
                           <w:r>
                             <w:rPr>
                               <w:sz w:val="28"/>
                               <w:szCs w:val="28"/>
                             </w:rPr>
-                            <w:t>Evaluación alumno {{</w:t>
+                            <w:t>Student</w:t>
                           </w:r>
+                          <w:proofErr w:type="spellEnd"/>
+                          <w:r>
+                            <w:rPr>
+                              <w:sz w:val="28"/>
+                              <w:szCs w:val="28"/>
+                            </w:rPr>
+                            <w:t xml:space="preserve"> </w:t>
+                          </w:r>
+                          <w:proofErr w:type="spellStart"/>
+                          <w:r>
+                            <w:rPr>
+                              <w:sz w:val="28"/>
+                              <w:szCs w:val="28"/>
+                            </w:rPr>
+                            <w:t>assessment</w:t>
+                          </w:r>
+                          <w:proofErr w:type="spellEnd"/>
+                          <w:r>
+                            <w:rPr>
+                              <w:sz w:val="28"/>
+                              <w:szCs w:val="28"/>
+                            </w:rPr>
+                            <w:t xml:space="preserve"> </w:t>
+                          </w:r>
+                          <w:r>
+                            <w:rPr>
+                              <w:sz w:val="28"/>
+                              <w:szCs w:val="28"/>
+                            </w:rPr>
+                            <w:t>{{</w:t>
+                          </w:r>
+                          <w:proofErr w:type="spellStart"/>
                           <w:r>
                             <w:rPr>
                               <w:sz w:val="28"/>
@@ -595,6 +688,7 @@
                             </w:rPr>
                             <w:t>nombre_alumno</w:t>
                           </w:r>
+                          <w:proofErr w:type="spellEnd"/>
                           <w:r>
                             <w:rPr>
                               <w:sz w:val="28"/>
@@ -662,28 +756,29 @@
                           <wps:txbx>
                             <w:txbxContent>
                               <w:p>
+                                <w:pPr>
+                                  <w:rPr>
+                                    <w:lang w:val="en-US"/>
+                                  </w:rPr>
+                                </w:pPr>
                                 <w:r>
+                                  <w:rPr>
+                                    <w:lang w:val="en-US"/>
+                                  </w:rPr>
                                   <w:t>Alfonso Santos</w:t>
                                 </w:r>
                               </w:p>
                               <w:p>
+                                <w:pPr>
+                                  <w:rPr>
+                                    <w:lang w:val="en-US"/>
+                                  </w:rPr>
+                                </w:pPr>
                                 <w:r>
-                                  <w:t xml:space="preserve">Profesor </w:t>
-                                </w:r>
-                                <w:r>
-                                  <w:t>A</w:t>
-                                </w:r>
-                                <w:r>
-                                  <w:t>sociado</w:t>
-                                </w:r>
-                                <w:r>
-                                  <w:t xml:space="preserve"> del </w:t>
-                                </w:r>
-                                <w:r>
-                                  <w:t>Dpto Financia</w:t>
-                                </w:r>
-                                <w:r>
-                                  <w:t>ción</w:t>
+                                  <w:rPr>
+                                    <w:lang w:val="en-US"/>
+                                  </w:rPr>
+                                  <w:t>Associate Professor in the Department of Finance</w:t>
                                 </w:r>
                               </w:p>
                               <w:p>
@@ -715,32 +810,37 @@
               </mc:Choice>
               <mc:Fallback>
                 <w:pict>
-                  <v:shape w14:anchorId="53B2CCFD" id="_x0000_s1028" type="#_x0000_t202" style="position:absolute;margin-left:241pt;margin-top:556.15pt;width:238.6pt;height:110.6pt;z-index:251657216;visibility:visible;mso-wrap-style:square;mso-width-percent:0;mso-height-percent:200;mso-wrap-distance-left:9pt;mso-wrap-distance-top:3.6pt;mso-wrap-distance-right:9pt;mso-wrap-distance-bottom:3.6pt;mso-position-horizontal:absolute;mso-position-horizontal-relative:margin;mso-position-vertical:absolute;mso-position-vertical-relative:text;mso-width-percent:0;mso-height-percent:200;mso-width-relative:margin;mso-height-relative:margin;v-text-anchor:top" o:gfxdata="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">
+                  <v:shapetype w14:anchorId="53B2CCFD" id="_x0000_t202" coordsize="21600,21600" o:spt="202" path="m,l,21600r21600,l21600,xe">
+                    <v:stroke joinstyle="miter"/>
+                    <v:path gradientshapeok="t" o:connecttype="rect"/>
+                  </v:shapetype>
+                  <v:shape id="_x0000_s1028" type="#_x0000_t202" style="position:absolute;margin-left:241pt;margin-top:556.15pt;width:238.6pt;height:110.6pt;z-index:251657216;visibility:visible;mso-wrap-style:square;mso-width-percent:0;mso-height-percent:200;mso-wrap-distance-left:9pt;mso-wrap-distance-top:3.6pt;mso-wrap-distance-right:9pt;mso-wrap-distance-bottom:3.6pt;mso-position-horizontal:absolute;mso-position-horizontal-relative:margin;mso-position-vertical:absolute;mso-position-vertical-relative:text;mso-width-percent:0;mso-height-percent:200;mso-width-relative:margin;mso-height-relative:margin;v-text-anchor:top" o:gfxdata="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">
                     <v:textbox style="mso-fit-shape-to-text:t">
                       <w:txbxContent>
                         <w:p>
+                          <w:pPr>
+                            <w:rPr>
+                              <w:lang w:val="en-US"/>
+                            </w:rPr>
+                          </w:pPr>
                           <w:r>
+                            <w:rPr>
+                              <w:lang w:val="en-US"/>
+                            </w:rPr>
                             <w:t>Alfonso Santos</w:t>
                           </w:r>
                         </w:p>
                         <w:p>
+                          <w:pPr>
+                            <w:rPr>
+                              <w:lang w:val="en-US"/>
+                            </w:rPr>
+                          </w:pPr>
                           <w:r>
-                            <w:t xml:space="preserve">Profesor </w:t>
-                          </w:r>
-                          <w:r>
-                            <w:t>A</w:t>
-                          </w:r>
-                          <w:r>
-                            <w:t>sociado</w:t>
-                          </w:r>
-                          <w:r>
-                            <w:t xml:space="preserve"> del </w:t>
-                          </w:r>
-                          <w:r>
-                            <w:t>Dpto Financia</w:t>
-                          </w:r>
-                          <w:r>
-                            <w:t>ción</w:t>
+                            <w:rPr>
+                              <w:lang w:val="en-US"/>
+                            </w:rPr>
+                            <w:t>Associate Professor in the Department of Finance</w:t>
                           </w:r>
                         </w:p>
                         <w:p>
@@ -775,59 +875,92 @@
     <w:p>
       <w:pPr>
         <w:jc w:val="both"/>
-      </w:pPr>
-      <w:r>
-        <w:t xml:space="preserve">El presente documento es un informe sobre la evaluación obtenida por el alumno </w:t>
+        <w:rPr>
+          <w:lang w:val="en-US"/>
+        </w:rPr>
+      </w:pPr>
+      <w:r>
+        <w:rPr>
+          <w:lang w:val="en-US"/>
+        </w:rPr>
+        <w:t xml:space="preserve">This document is a report on the evaluation obtained by the student </w:t>
       </w:r>
       <w:r>
         <w:rPr>
           <w:rStyle w:val="Textoennegrita"/>
-        </w:rPr>
-        <w:t>{{nombre_alumno}}</w:t>
-      </w:r>
-      <w:r>
-        <w:t xml:space="preserve"> en la prueba realizada tras la sesión </w:t>
-      </w:r>
+          <w:lang w:val="en-US"/>
+        </w:rPr>
+        <w:t>{{</w:t>
+      </w:r>
+      <w:proofErr w:type="spellStart"/>
       <w:r>
         <w:rPr>
           <w:rStyle w:val="Textoennegrita"/>
+          <w:lang w:val="en-US"/>
+        </w:rPr>
+        <w:t>nombre_alumno</w:t>
+      </w:r>
+      <w:proofErr w:type="spellEnd"/>
+      <w:r>
+        <w:rPr>
+          <w:rStyle w:val="Textoennegrita"/>
+          <w:lang w:val="en-US"/>
+        </w:rPr>
+        <w:t>}}</w:t>
+      </w:r>
+      <w:r>
+        <w:rPr>
+          <w:lang w:val="en-US"/>
+        </w:rPr>
+        <w:t xml:space="preserve"> </w:t>
+      </w:r>
+      <w:r>
+        <w:rPr>
+          <w:lang w:val="en-US"/>
+        </w:rPr>
+        <w:t>in the test carried out after the session</w:t>
+      </w:r>
+      <w:r>
+        <w:rPr>
+          <w:lang w:val="en-US"/>
+        </w:rPr>
+        <w:t xml:space="preserve"> </w:t>
+      </w:r>
+      <w:r>
+        <w:rPr>
+          <w:rStyle w:val="Textoennegrita"/>
+          <w:lang w:val="en-US"/>
         </w:rPr>
         <w:t>{{</w:t>
       </w:r>
+      <w:proofErr w:type="spellStart"/>
       <w:r>
         <w:rPr>
           <w:rStyle w:val="Textoennegrita"/>
+          <w:lang w:val="en-US"/>
         </w:rPr>
         <w:t>t</w:t>
       </w:r>
       <w:r>
         <w:rPr>
           <w:rStyle w:val="Textoennegrita"/>
-        </w:rPr>
-        <w:t>itulo_sesion}}</w:t>
-      </w:r>
-      <w:r>
+          <w:lang w:val="en-US"/>
+        </w:rPr>
+        <w:t>itulo_sesion</w:t>
+      </w:r>
+      <w:proofErr w:type="spellEnd"/>
+      <w:r>
+        <w:rPr>
+          <w:rStyle w:val="Textoennegrita"/>
+          <w:lang w:val="en-US"/>
+        </w:rPr>
+        <w:t>}}</w:t>
+      </w:r>
+      <w:r>
+        <w:rPr>
+          <w:lang w:val="en-US"/>
+        </w:rPr>
         <w:t>.</w:t>
-      </w:r>
-    </w:p>
-    <w:p>
-      <w:pPr>
-        <w:jc w:val="both"/>
-      </w:pPr>
-      <w:r>
-        <w:t>L</w:t>
-      </w:r>
-      <w:r>
-        <w:t xml:space="preserve">a </w:t>
-      </w:r>
-      <w:r>
-        <w:t>prueba constaba de dos preguntas sobre el contenido impartido en dicha sesión. Las preguntas</w:t>
-      </w:r>
-      <w:r>
-        <w:t xml:space="preserve"> y los criterios empleados para la evaluación son:</w:t>
-      </w:r>
-      <w:r>
-        <w:t xml:space="preserve"> </w:t>
       </w:r>
     </w:p>
     <w:p>
@@ -835,6 +968,21 @@
         <w:ind w:left="360"/>
         <w:jc w:val="both"/>
         <w:rPr>
+          <w:lang w:val="en-US"/>
+        </w:rPr>
+      </w:pPr>
+      <w:r>
+        <w:rPr>
+          <w:lang w:val="en-US"/>
+        </w:rPr>
+        <w:t xml:space="preserve">The test consisted of two questions on the content taught in that session. The questions and the criteria used for the evaluation are: </w:t>
+      </w:r>
+    </w:p>
+    <w:p>
+      <w:pPr>
+        <w:ind w:left="360"/>
+        <w:jc w:val="both"/>
+        <w:rPr>
           <w:b/>
           <w:bCs/>
         </w:rPr>
@@ -844,7 +992,14 @@
           <w:b/>
           <w:bCs/>
         </w:rPr>
-        <w:t>PREGUNTA 1:</w:t>
+        <w:t>QUESTION</w:t>
+      </w:r>
+      <w:r>
+        <w:rPr>
+          <w:b/>
+          <w:bCs/>
+        </w:rPr>
+        <w:t xml:space="preserve"> 1:</w:t>
       </w:r>
     </w:p>
     <w:p>
@@ -866,21 +1021,14 @@
           <w:b/>
           <w:bCs/>
         </w:rPr>
-        <w:t xml:space="preserve">CRITERIOS </w:t>
+        <w:t xml:space="preserve">EVALUATION CRITERIA QUESTION </w:t>
       </w:r>
       <w:r>
         <w:rPr>
           <w:b/>
           <w:bCs/>
         </w:rPr>
-        <w:t xml:space="preserve">EVALUACIÓN </w:t>
-      </w:r>
-      <w:r>
-        <w:rPr>
-          <w:b/>
-          <w:bCs/>
-        </w:rPr>
-        <w:t>PREGUNTA 1:</w:t>
+        <w:t>1:</w:t>
       </w:r>
     </w:p>
     <w:p>
@@ -919,7 +1067,7 @@
           <w:b/>
           <w:bCs/>
         </w:rPr>
-        <w:t xml:space="preserve">PREGUNTA </w:t>
+        <w:t xml:space="preserve">QUESTION </w:t>
       </w:r>
       <w:r>
         <w:rPr>
@@ -961,21 +1109,7 @@
           <w:b/>
           <w:bCs/>
         </w:rPr>
-        <w:t xml:space="preserve">CRITERIOS </w:t>
-      </w:r>
-      <w:r>
-        <w:rPr>
-          <w:b/>
-          <w:bCs/>
-        </w:rPr>
-        <w:t xml:space="preserve">EVALUACIÓN </w:t>
-      </w:r>
-      <w:r>
-        <w:rPr>
-          <w:b/>
-          <w:bCs/>
-        </w:rPr>
-        <w:t xml:space="preserve">PREGUNTA </w:t>
+        <w:t xml:space="preserve">EVALUATION CRITERIA QUESTION </w:t>
       </w:r>
       <w:r>
         <w:rPr>
@@ -1027,6 +1161,7 @@
           <w:bCs/>
           <w:sz w:val="24"/>
           <w:szCs w:val="24"/>
+          <w:lang w:val="en-US"/>
         </w:rPr>
       </w:pPr>
       <w:r>
@@ -1035,8 +1170,9 @@
           <w:bCs/>
           <w:sz w:val="24"/>
           <w:szCs w:val="24"/>
-        </w:rPr>
-        <w:t xml:space="preserve">La nota final obtenida es: </w:t>
+          <w:lang w:val="en-US"/>
+        </w:rPr>
+        <w:t>The final mark obtained is</w:t>
       </w:r>
       <w:r>
         <w:rPr>
@@ -1044,40 +1180,50 @@
           <w:bCs/>
           <w:sz w:val="24"/>
           <w:szCs w:val="24"/>
-        </w:rPr>
-        <w:t>{{nota_final}}.</w:t>
+          <w:lang w:val="en-US"/>
+        </w:rPr>
+        <w:t xml:space="preserve">: </w:t>
+      </w:r>
+      <w:r>
+        <w:rPr>
+          <w:b/>
+          <w:bCs/>
+          <w:sz w:val="24"/>
+          <w:szCs w:val="24"/>
+          <w:lang w:val="en-US"/>
+        </w:rPr>
+        <w:t>{{</w:t>
+      </w:r>
+      <w:proofErr w:type="spellStart"/>
+      <w:r>
+        <w:rPr>
+          <w:b/>
+          <w:bCs/>
+          <w:sz w:val="24"/>
+          <w:szCs w:val="24"/>
+          <w:lang w:val="en-US"/>
+        </w:rPr>
+        <w:t>nota_final</w:t>
+      </w:r>
+      <w:proofErr w:type="spellEnd"/>
+      <w:r>
+        <w:rPr>
+          <w:b/>
+          <w:bCs/>
+          <w:sz w:val="24"/>
+          <w:szCs w:val="24"/>
+          <w:lang w:val="en-US"/>
+        </w:rPr>
+        <w:t>}}.</w:t>
       </w:r>
     </w:p>
     <w:p>
       <w:pPr>
         <w:pStyle w:val="Prrafodelista"/>
-      </w:pPr>
-    </w:p>
-    <w:p>
-      <w:pPr>
-        <w:jc w:val="both"/>
-      </w:pPr>
-      <w:r>
-        <w:t>A continuación</w:t>
-      </w:r>
-      <w:r>
-        <w:t>,</w:t>
-      </w:r>
-      <w:r>
-        <w:t xml:space="preserve"> se muestran las preguntas, las respuestas del alumno, las calificaciones obtenidas</w:t>
-      </w:r>
-      <w:r>
-        <w:t>,</w:t>
-      </w:r>
-      <w:r>
-        <w:t xml:space="preserve"> así como los comentarios</w:t>
-      </w:r>
-      <w:r>
-        <w:t xml:space="preserve"> correspondientes</w:t>
-      </w:r>
-      <w:r>
-        <w:t>:</w:t>
-      </w:r>
+        <w:rPr>
+          <w:lang w:val="en-US"/>
+        </w:rPr>
+      </w:pPr>
     </w:p>
     <w:p>
       <w:pPr>
@@ -1086,15 +1232,27 @@
           <w:color w:val="2F5496" w:themeColor="accent1" w:themeShade="BF"/>
           <w:sz w:val="32"/>
           <w:szCs w:val="32"/>
-        </w:rPr>
-      </w:pPr>
+          <w:lang w:val="en-US"/>
+        </w:rPr>
+      </w:pPr>
+      <w:r>
+        <w:rPr>
+          <w:lang w:val="en-US"/>
+        </w:rPr>
+        <w:t>The questions, the student's answers, the marks obtained, as well as the corresponding comments are shown below:</w:t>
+      </w:r>
     </w:p>
     <w:p>
       <w:pPr>
         <w:pStyle w:val="Ttulo1"/>
       </w:pPr>
-      <w:r>
-        <w:t>Pregunta 1: {{pregunta_1}}</w:t>
+      <w:proofErr w:type="spellStart"/>
+      <w:r>
+        <w:t>Question</w:t>
+      </w:r>
+      <w:proofErr w:type="spellEnd"/>
+      <w:r>
+        <w:t xml:space="preserve"> 1: {{pregunta_1}}</w:t>
       </w:r>
     </w:p>
     <w:p/>
@@ -1102,8 +1260,16 @@
       <w:pPr>
         <w:pStyle w:val="Ttulo2"/>
       </w:pPr>
-      <w:r>
-        <w:t>Respuesta del Alumno:</w:t>
+      <w:proofErr w:type="spellStart"/>
+      <w:r>
+        <w:t>Student</w:t>
+      </w:r>
+      <w:proofErr w:type="spellEnd"/>
+      <w:r>
+        <w:t xml:space="preserve"> Response</w:t>
+      </w:r>
+      <w:r>
+        <w:t>:</w:t>
       </w:r>
     </w:p>
     <w:p>
@@ -1124,7 +1290,10 @@
         <w:pStyle w:val="Ttulo2"/>
       </w:pPr>
       <w:r>
-        <w:t>Calificación:</w:t>
+        <w:t>Rating</w:t>
+      </w:r>
+      <w:r>
+        <w:t>:</w:t>
       </w:r>
     </w:p>
     <w:p>
@@ -1144,8 +1313,13 @@
       <w:pPr>
         <w:pStyle w:val="Ttulo2"/>
       </w:pPr>
-      <w:r>
-        <w:t>Comentarios:</w:t>
+      <w:proofErr w:type="spellStart"/>
+      <w:r>
+        <w:t>Comments</w:t>
+      </w:r>
+      <w:proofErr w:type="spellEnd"/>
+      <w:r>
+        <w:t>:</w:t>
       </w:r>
     </w:p>
     <w:p>
@@ -1165,18 +1339,34 @@
       <w:pPr>
         <w:pStyle w:val="Ttulo1"/>
       </w:pPr>
+      <w:proofErr w:type="spellStart"/>
+      <w:r>
+        <w:t>Question</w:t>
+      </w:r>
+      <w:proofErr w:type="spellEnd"/>
+      <w:r>
+        <w:t xml:space="preserve"> </w:t>
+      </w:r>
+      <w:r>
+        <w:t>2: {{pregunta_2}}</w:t>
+      </w:r>
+    </w:p>
+    <w:p/>
+    <w:p>
+      <w:pPr>
+        <w:pStyle w:val="Ttulo2"/>
+      </w:pPr>
+      <w:proofErr w:type="spellStart"/>
       <w:r>
         <w:lastRenderedPageBreak/>
-        <w:t>Pregunta 2: {{pregunta_2}}</w:t>
-      </w:r>
-    </w:p>
-    <w:p/>
-    <w:p>
-      <w:pPr>
-        <w:pStyle w:val="Ttulo2"/>
-      </w:pPr>
-      <w:r>
-        <w:t>Respuesta del Alumno:</w:t>
+        <w:t>Student</w:t>
+      </w:r>
+      <w:proofErr w:type="spellEnd"/>
+      <w:r>
+        <w:t xml:space="preserve"> Response</w:t>
+      </w:r>
+      <w:r>
+        <w:t>:</w:t>
       </w:r>
     </w:p>
     <w:p>
@@ -1203,13 +1393,16 @@
         </w:rPr>
       </w:pPr>
       <w:r>
+        <w:t>Rating</w:t>
+      </w:r>
+      <w:r>
         <w:rPr>
           <w:rFonts w:asciiTheme="majorHAnsi" w:eastAsiaTheme="majorEastAsia" w:hAnsiTheme="majorHAnsi" w:cstheme="majorBidi"/>
           <w:color w:val="2F5496" w:themeColor="accent1" w:themeShade="BF"/>
           <w:sz w:val="26"/>
           <w:szCs w:val="26"/>
         </w:rPr>
-        <w:t>Calificación:</w:t>
+        <w:t>:</w:t>
       </w:r>
     </w:p>
     <w:p>
@@ -1235,6 +1428,7 @@
           <w:szCs w:val="26"/>
         </w:rPr>
       </w:pPr>
+      <w:proofErr w:type="spellStart"/>
       <w:r>
         <w:rPr>
           <w:rFonts w:asciiTheme="majorHAnsi" w:eastAsiaTheme="majorEastAsia" w:hAnsiTheme="majorHAnsi" w:cstheme="majorBidi"/>
@@ -1242,40 +1436,79 @@
           <w:sz w:val="26"/>
           <w:szCs w:val="26"/>
         </w:rPr>
-        <w:t>Comentarios:</w:t>
-      </w:r>
-    </w:p>
-    <w:p>
-      <w:pPr>
-        <w:jc w:val="both"/>
-      </w:pPr>
-      <w:r>
-        <w:t>{{comentario_q12}}</w:t>
-      </w:r>
-    </w:p>
-    <w:p>
-      <w:pPr>
-        <w:jc w:val="both"/>
-      </w:pPr>
-    </w:p>
-    <w:p>
-      <w:pPr>
-        <w:jc w:val="both"/>
+        <w:t>Comments</w:t>
+      </w:r>
+      <w:proofErr w:type="spellEnd"/>
+      <w:r>
         <w:rPr>
           <w:rFonts w:asciiTheme="majorHAnsi" w:eastAsiaTheme="majorEastAsia" w:hAnsiTheme="majorHAnsi" w:cstheme="majorBidi"/>
           <w:color w:val="2F5496" w:themeColor="accent1" w:themeShade="BF"/>
           <w:sz w:val="26"/>
           <w:szCs w:val="26"/>
         </w:rPr>
-      </w:pPr>
-      <w:r>
+        <w:t>:</w:t>
+      </w:r>
+    </w:p>
+    <w:p>
+      <w:pPr>
+        <w:jc w:val="both"/>
+      </w:pPr>
+      <w:r>
+        <w:t>{{comentario_q12}}</w:t>
+      </w:r>
+    </w:p>
+    <w:p>
+      <w:pPr>
+        <w:jc w:val="both"/>
+      </w:pPr>
+    </w:p>
+    <w:p>
+      <w:pPr>
+        <w:jc w:val="both"/>
         <w:rPr>
           <w:rFonts w:asciiTheme="majorHAnsi" w:eastAsiaTheme="majorEastAsia" w:hAnsiTheme="majorHAnsi" w:cstheme="majorBidi"/>
           <w:color w:val="2F5496" w:themeColor="accent1" w:themeShade="BF"/>
           <w:sz w:val="26"/>
           <w:szCs w:val="26"/>
         </w:rPr>
-        <w:t>Comentario Final:</w:t>
+      </w:pPr>
+      <w:r>
+        <w:rPr>
+          <w:rFonts w:asciiTheme="majorHAnsi" w:eastAsiaTheme="majorEastAsia" w:hAnsiTheme="majorHAnsi" w:cstheme="majorBidi"/>
+          <w:color w:val="2F5496" w:themeColor="accent1" w:themeShade="BF"/>
+          <w:sz w:val="26"/>
+          <w:szCs w:val="26"/>
+        </w:rPr>
+        <w:t>Final</w:t>
+      </w:r>
+      <w:r>
+        <w:rPr>
+          <w:rFonts w:asciiTheme="majorHAnsi" w:eastAsiaTheme="majorEastAsia" w:hAnsiTheme="majorHAnsi" w:cstheme="majorBidi"/>
+          <w:color w:val="2F5496" w:themeColor="accent1" w:themeShade="BF"/>
+          <w:sz w:val="26"/>
+          <w:szCs w:val="26"/>
+        </w:rPr>
+        <w:t xml:space="preserve"> </w:t>
+      </w:r>
+      <w:proofErr w:type="spellStart"/>
+      <w:r>
+        <w:rPr>
+          <w:rFonts w:asciiTheme="majorHAnsi" w:eastAsiaTheme="majorEastAsia" w:hAnsiTheme="majorHAnsi" w:cstheme="majorBidi"/>
+          <w:color w:val="2F5496" w:themeColor="accent1" w:themeShade="BF"/>
+          <w:sz w:val="26"/>
+          <w:szCs w:val="26"/>
+        </w:rPr>
+        <w:t>Comment</w:t>
+      </w:r>
+      <w:proofErr w:type="spellEnd"/>
+      <w:r>
+        <w:rPr>
+          <w:rFonts w:asciiTheme="majorHAnsi" w:eastAsiaTheme="majorEastAsia" w:hAnsiTheme="majorHAnsi" w:cstheme="majorBidi"/>
+          <w:color w:val="2F5496" w:themeColor="accent1" w:themeShade="BF"/>
+          <w:sz w:val="26"/>
+          <w:szCs w:val="26"/>
+        </w:rPr>
+        <w:t>:</w:t>
       </w:r>
     </w:p>
     <w:p>
@@ -1288,10 +1521,14 @@
           <w:sz w:val="23"/>
           <w:szCs w:val="23"/>
           <w:shd w:val="clear" w:color="auto" w:fill="E4F1FA"/>
-        </w:rPr>
-      </w:pPr>
-      <w:r>
-        <w:t>Gracias por tu participación en esta sesión. Esperamos que las retroalimentaciones te ayuden a mejorar en el futuro.</w:t>
+          <w:lang w:val="en-US"/>
+        </w:rPr>
+      </w:pPr>
+      <w:r>
+        <w:rPr>
+          <w:lang w:val="en-US"/>
+        </w:rPr>
+        <w:t>Thank you for your participation in this session. We hope that the feedback will help you to improve in the future.</w:t>
       </w:r>
     </w:p>
     <w:sectPr>

</xml_diff>